<commit_message>
add xls to gitignore
</commit_message>
<xml_diff>
--- a/trial_phase/paper/clinical_trial_reg.docx
+++ b/trial_phase/paper/clinical_trial_reg.docx
@@ -9,6 +9,13 @@
           <w:rFonts w:ascii="Times New Roman" w:eastAsia="Times New Roman" w:hAnsi="Times New Roman" w:cs="Times New Roman"/>
         </w:rPr>
       </w:pPr>
+      <w:r>
+        <w:rPr>
+          <w:rFonts w:ascii="Times New Roman" w:eastAsia="Times New Roman" w:hAnsi="Times New Roman" w:cs="Times New Roman"/>
+          <w:color w:val="000000"/>
+        </w:rPr>
+        <w:t>sha</w:t>
+      </w:r>
       <w:r>
         <w:rPr>
           <w:rFonts w:ascii="Times New Roman" w:eastAsia="Times New Roman" w:hAnsi="Times New Roman" w:cs="Times New Roman"/>
@@ -15972,19 +15979,7 @@
           <w:szCs w:val="18"/>
           <w:shd w:val="clear" w:color="auto" w:fill="E8E8E8"/>
         </w:rPr>
-        <w:t xml:space="preserve"> </w:t>
-      </w:r>
-      <w:r>
-        <w:rPr>
-          <w:rFonts w:ascii="Times New Roman" w:hAnsi="Times New Roman" w:cs="Times New Roman"/>
-          <w:b/>
-          <w:bCs/>
-          <w:color w:val="666666"/>
-          <w:sz w:val="18"/>
-          <w:szCs w:val="18"/>
-          <w:shd w:val="clear" w:color="auto" w:fill="E8E8E8"/>
-        </w:rPr>
-        <w:t xml:space="preserve"> 92093</w:t>
+        <w:t xml:space="preserve">  92093</w:t>
       </w:r>
       <w:proofErr w:type="gramEnd"/>
       <w:r>

</xml_diff>